<commit_message>
Dokumentation verschoben, Zeitplan aktualisiert
</commit_message>
<xml_diff>
--- a/Documentation/Outlook Ferienassistent.docx
+++ b/Documentation/Outlook Ferienassistent.docx
@@ -72,8 +72,13 @@
       <w:pPr>
         <w:jc w:val="center"/>
       </w:pPr>
-      <w:r>
-        <w:t>Amatic AG</w:t>
+      <w:proofErr w:type="spellStart"/>
+      <w:r>
+        <w:t>Amatic</w:t>
+      </w:r>
+      <w:proofErr w:type="spellEnd"/>
+      <w:r>
+        <w:t xml:space="preserve"> AG</w:t>
       </w:r>
       <w:r>
         <w:br/>
@@ -81,8 +86,13 @@
       </w:r>
       <w:r>
         <w:br/>
-        <w:t>6034 Inwil</w:t>
-      </w:r>
+        <w:t xml:space="preserve">6034 </w:t>
+      </w:r>
+      <w:proofErr w:type="spellStart"/>
+      <w:r>
+        <w:t>Inwil</w:t>
+      </w:r>
+      <w:proofErr w:type="spellEnd"/>
     </w:p>
     <w:p>
       <w:r>
@@ -103,7 +113,11 @@
     <w:sdt>
       <w:sdtPr>
         <w:rPr>
-          <w:lang w:val="de-DE"/>
+          <w:rFonts w:ascii="Arial" w:eastAsiaTheme="minorHAnsi" w:hAnsi="Arial" w:cstheme="minorBidi"/>
+          <w:color w:val="auto"/>
+          <w:sz w:val="24"/>
+          <w:szCs w:val="22"/>
+          <w:lang w:val="de-DE" w:eastAsia="en-US"/>
         </w:rPr>
         <w:id w:val="-1008749681"/>
         <w:docPartObj>
@@ -113,13 +127,8 @@
       </w:sdtPr>
       <w:sdtEndPr>
         <w:rPr>
-          <w:rFonts w:ascii="Arial" w:eastAsiaTheme="minorHAnsi" w:hAnsi="Arial" w:cstheme="minorBidi"/>
           <w:b/>
           <w:bCs/>
-          <w:color w:val="auto"/>
-          <w:sz w:val="24"/>
-          <w:szCs w:val="22"/>
-          <w:lang w:eastAsia="en-US"/>
         </w:rPr>
       </w:sdtEndPr>
       <w:sdtContent>
@@ -878,7 +887,23 @@
     <w:p/>
     <w:p>
       <w:r>
-        <w:t xml:space="preserve">Diese Dokumentation gehört zu der PA von Liam Gloggner bei der Firma Amatic AG in Inwil. In dieser Dokumentation sind der Ablauf und das Vorgehen hinter dieser Arbeit detailliert beschrieben. </w:t>
+        <w:t xml:space="preserve">Diese Dokumentation gehört zu der PA von Liam Gloggner bei der Firma </w:t>
+      </w:r>
+      <w:proofErr w:type="spellStart"/>
+      <w:r>
+        <w:t>Amatic</w:t>
+      </w:r>
+      <w:proofErr w:type="spellEnd"/>
+      <w:r>
+        <w:t xml:space="preserve"> AG in </w:t>
+      </w:r>
+      <w:proofErr w:type="spellStart"/>
+      <w:r>
+        <w:t>Inwil</w:t>
+      </w:r>
+      <w:proofErr w:type="spellEnd"/>
+      <w:r>
+        <w:t xml:space="preserve">. In dieser Dokumentation sind der Ablauf und das Vorgehen hinter dieser Arbeit detailliert beschrieben. </w:t>
       </w:r>
     </w:p>
     <w:p>
@@ -924,20 +949,78 @@
         <w:pStyle w:val="berschrift2"/>
       </w:pPr>
       <w:r>
-        <w:t>Aufgabenstellung</w:t>
-      </w:r>
-    </w:p>
-    <w:p>
-      <w:r>
-        <w:br w:type="page"/>
-      </w:r>
-    </w:p>
-    <w:p>
-      <w:pPr>
-        <w:pStyle w:val="berschrift3"/>
-      </w:pPr>
+        <w:t>Organisation der Projektdaten</w:t>
+      </w:r>
+    </w:p>
+    <w:p/>
+    <w:p>
+      <w:r>
+        <w:t xml:space="preserve">Alle Projektdaten, die im </w:t>
+      </w:r>
+      <w:r>
+        <w:t>Verlauf</w:t>
+      </w:r>
+      <w:r>
+        <w:t xml:space="preserve"> dieses Projektes erstellt und bearbeitet werde</w:t>
+      </w:r>
+      <w:r>
+        <w:t>n sind auf ein GitHub Repository abgelegt und gesichert. Die versc</w:t>
+      </w:r>
+      <w:r>
+        <w:t xml:space="preserve">hiedenen Versionen der Dateien können von diesem Repository aus heruntergeladen werden. </w:t>
+      </w:r>
+    </w:p>
+    <w:p>
+      <w:pPr>
+        <w:rPr>
+          <w:lang w:val="fr-CH"/>
+        </w:rPr>
+      </w:pPr>
+      <w:r>
+        <w:rPr>
+          <w:lang w:val="fr-CH"/>
+        </w:rPr>
+        <w:t xml:space="preserve">Repository Link : </w:t>
+      </w:r>
+      <w:hyperlink r:id="rId8" w:history="1">
+        <w:r>
+          <w:rPr>
+            <w:rStyle w:val="Hyperlink"/>
+            <w:lang w:val="fr-CH"/>
+          </w:rPr>
+          <w:t>https://github.com/LiMmyU/PA_OutlookFerienassistent</w:t>
+        </w:r>
+      </w:hyperlink>
+    </w:p>
+    <w:p>
+      <w:r>
+        <w:t>Das Projekt wird im V</w:t>
+      </w:r>
+      <w:r>
+        <w:t>isual Studio programmiert, die Änderungen und Neuerungen des Programms werden regelmässig in das GitHub Repository hochgeladen.</w:t>
+      </w:r>
+    </w:p>
+    <w:p>
       <w:bookmarkStart w:id="3" w:name="_GoBack"/>
       <w:bookmarkEnd w:id="3"/>
+    </w:p>
+    <w:p>
+      <w:pPr>
+        <w:pStyle w:val="berschrift2"/>
+      </w:pPr>
+      <w:r>
+        <w:t>Aufgabenstellung</w:t>
+      </w:r>
+    </w:p>
+    <w:p>
+      <w:r>
+        <w:br w:type="page"/>
+      </w:r>
+    </w:p>
+    <w:p>
+      <w:pPr>
+        <w:pStyle w:val="berschrift3"/>
+      </w:pPr>
       <w:r>
         <w:lastRenderedPageBreak/>
         <w:t>Projektorganisation</w:t>
@@ -954,7 +1037,14 @@
       </w:r>
       <w:r>
         <w:br/>
-        <w:t>Amatic AG</w:t>
+      </w:r>
+      <w:proofErr w:type="spellStart"/>
+      <w:r>
+        <w:t>Amatic</w:t>
+      </w:r>
+      <w:proofErr w:type="spellEnd"/>
+      <w:r>
+        <w:t xml:space="preserve"> AG</w:t>
       </w:r>
       <w:r>
         <w:br/>
@@ -965,8 +1055,13 @@
       </w:r>
       <w:r>
         <w:br/>
-        <w:t>6034 Inwil</w:t>
-      </w:r>
+        <w:t xml:space="preserve">6034 </w:t>
+      </w:r>
+      <w:proofErr w:type="spellStart"/>
+      <w:r>
+        <w:t>Inwil</w:t>
+      </w:r>
+      <w:proofErr w:type="spellEnd"/>
       <w:r>
         <w:br/>
         <w:t>041 449 08 80</w:t>
@@ -1002,7 +1097,14 @@
       </w:r>
       <w:r>
         <w:br/>
-        <w:t>Flurhöhe 13</w:t>
+      </w:r>
+      <w:proofErr w:type="spellStart"/>
+      <w:r>
+        <w:t>Flurhöhe</w:t>
+      </w:r>
+      <w:proofErr w:type="spellEnd"/>
+      <w:r>
+        <w:t xml:space="preserve"> 13</w:t>
       </w:r>
       <w:r>
         <w:t xml:space="preserve">, </w:t>
@@ -1014,8 +1116,13 @@
         <w:t xml:space="preserve"> /</w:t>
       </w:r>
       <w:r>
-        <w:t xml:space="preserve"> Ballwil</w:t>
-      </w:r>
+        <w:t xml:space="preserve"> </w:t>
+      </w:r>
+      <w:proofErr w:type="spellStart"/>
+      <w:r>
+        <w:t>Ballwil</w:t>
+      </w:r>
+      <w:proofErr w:type="spellEnd"/>
       <w:r>
         <w:br/>
       </w:r>
@@ -1047,12 +1154,21 @@
       </w:r>
     </w:p>
     <w:p>
+      <w:proofErr w:type="spellStart"/>
       <w:r>
         <w:rPr>
           <w:b/>
           <w:bCs/>
         </w:rPr>
-        <w:t>BerufsbildnerIn/ Lehrfirma:</w:t>
+        <w:t>BerufsbildnerIn</w:t>
+      </w:r>
+      <w:proofErr w:type="spellEnd"/>
+      <w:r>
+        <w:rPr>
+          <w:b/>
+          <w:bCs/>
+        </w:rPr>
+        <w:t>/ Lehrfirma:</w:t>
       </w:r>
       <w:r>
         <w:rPr>
@@ -1066,21 +1182,30 @@
       </w:r>
       <w:r>
         <w:br/>
-        <w:t>Amatic AG</w:t>
+      </w:r>
+      <w:proofErr w:type="spellStart"/>
+      <w:r>
+        <w:t>Amatic</w:t>
+      </w:r>
+      <w:proofErr w:type="spellEnd"/>
+      <w:r>
+        <w:t xml:space="preserve"> AG</w:t>
       </w:r>
       <w:r>
         <w:br/>
-        <w:t>Industriestrasse 1, 6034 / Inwil</w:t>
-      </w:r>
+        <w:t xml:space="preserve">Industriestrasse 1, 6034 / </w:t>
+      </w:r>
+      <w:proofErr w:type="spellStart"/>
+      <w:r>
+        <w:t>Inwil</w:t>
+      </w:r>
+      <w:proofErr w:type="spellEnd"/>
       <w:r>
         <w:br/>
         <w:t>Telefon: 041 449 08 80</w:t>
       </w:r>
       <w:r>
-        <w:t xml:space="preserve"> </w:t>
-      </w:r>
-      <w:r>
-        <w:t>(am besten erreichbar)</w:t>
+        <w:t xml:space="preserve"> (am besten erreichbar)</w:t>
       </w:r>
       <w:r>
         <w:br/>
@@ -1109,21 +1234,30 @@
       </w:r>
       <w:r>
         <w:br/>
-        <w:t>Amatic AG</w:t>
+      </w:r>
+      <w:proofErr w:type="spellStart"/>
+      <w:r>
+        <w:t>Amatic</w:t>
+      </w:r>
+      <w:proofErr w:type="spellEnd"/>
+      <w:r>
+        <w:t xml:space="preserve"> AG</w:t>
       </w:r>
       <w:r>
         <w:br/>
-        <w:t>Industriestrasse 1, 6034 / Inwil</w:t>
-      </w:r>
+        <w:t xml:space="preserve">Industriestrasse 1, 6034 / </w:t>
+      </w:r>
+      <w:proofErr w:type="spellStart"/>
+      <w:r>
+        <w:t>Inwil</w:t>
+      </w:r>
+      <w:proofErr w:type="spellEnd"/>
       <w:r>
         <w:br/>
         <w:t>Telefon: 041 449 08 80</w:t>
       </w:r>
       <w:r>
-        <w:t xml:space="preserve"> </w:t>
-      </w:r>
-      <w:r>
-        <w:t>(am besten erreichbar)</w:t>
+        <w:t xml:space="preserve"> (am besten erreichbar)</w:t>
       </w:r>
       <w:r>
         <w:br/>
@@ -1142,14 +1276,18 @@
       </w:r>
       <w:r>
         <w:br/>
-        <w:t>Dioguardi Alessandro</w:t>
+      </w:r>
+      <w:proofErr w:type="spellStart"/>
+      <w:r>
+        <w:t>Dioguardi</w:t>
+      </w:r>
+      <w:proofErr w:type="spellEnd"/>
+      <w:r>
+        <w:t xml:space="preserve"> Alessandro</w:t>
       </w:r>
       <w:r>
         <w:br/>
-        <w:t xml:space="preserve">Telefon: 079 405 04 58 </w:t>
-      </w:r>
-      <w:r>
-        <w:t>(am besten erreichbar)</w:t>
+        <w:t>Telefon: 079 405 04 58 (am besten erreichbar)</w:t>
       </w:r>
       <w:r>
         <w:br/>
@@ -1237,8 +1375,8 @@
     </w:p>
     <w:p/>
     <w:sectPr>
-      <w:headerReference w:type="default" r:id="rId8"/>
-      <w:footerReference w:type="default" r:id="rId9"/>
+      <w:headerReference w:type="default" r:id="rId9"/>
+      <w:footerReference w:type="default" r:id="rId10"/>
       <w:pgSz w:w="11906" w:h="16838"/>
       <w:pgMar w:top="1417" w:right="1417" w:bottom="1134" w:left="1417" w:header="708" w:footer="708" w:gutter="0"/>
       <w:cols w:space="708"/>
@@ -1306,14 +1444,27 @@
     <w:r>
       <w:t xml:space="preserve"> von </w:t>
     </w:r>
-    <w:fldSimple w:instr=" NUMPAGES  \* Arabic  \* MERGEFORMAT ">
-      <w:r>
-        <w:rPr>
-          <w:noProof/>
-        </w:rPr>
-        <w:t>8</w:t>
-      </w:r>
-    </w:fldSimple>
+    <w:r>
+      <w:fldChar w:fldCharType="begin"/>
+    </w:r>
+    <w:r>
+      <w:instrText xml:space="preserve"> NUMPAGES  \* Arabic  \* MERGEFORMAT </w:instrText>
+    </w:r>
+    <w:r>
+      <w:fldChar w:fldCharType="separate"/>
+    </w:r>
+    <w:r>
+      <w:rPr>
+        <w:noProof/>
+      </w:rPr>
+      <w:t>8</w:t>
+    </w:r>
+    <w:r>
+      <w:rPr>
+        <w:noProof/>
+      </w:rPr>
+      <w:fldChar w:fldCharType="end"/>
+    </w:r>
   </w:p>
 </w:ftr>
 </file>
@@ -2949,7 +3100,7 @@
 </file>
 
 <file path=customXml/itemProps1.xml><?xml version="1.0" encoding="utf-8"?>
-<ds:datastoreItem xmlns:ds="http://schemas.openxmlformats.org/officeDocument/2006/customXml" ds:itemID="{196D13C1-AEA8-4553-A40C-65326AF4C7BF}">
+<ds:datastoreItem xmlns:ds="http://schemas.openxmlformats.org/officeDocument/2006/customXml" ds:itemID="{EA73616C-B771-4EE7-9B43-8AF9E05061B6}">
   <ds:schemaRefs>
     <ds:schemaRef ds:uri="http://schemas.openxmlformats.org/officeDocument/2006/bibliography"/>
   </ds:schemaRefs>

</xml_diff>